<commit_message>
añadidos algunas cosas y cambios en la documentación
</commit_message>
<xml_diff>
--- a/Documents/Manual Tecnico.docx
+++ b/Documents/Manual Tecnico.docx
@@ -1049,10 +1049,7 @@
               <w:t xml:space="preserve"> </w:t>
             </w:r>
             <w:r>
-              <w:t xml:space="preserve">modelo entidad </w:t>
-            </w:r>
-            <w:r>
-              <w:t>relación</w:t>
+              <w:t>modelo entidad relación</w:t>
             </w:r>
             <w:r>
               <w:tab/>
@@ -1851,13 +1848,7 @@
         <w:rPr>
           <w:b/>
         </w:rPr>
-        <w:t>Elegans</w:t>
-      </w:r>
-      <w:r>
-        <w:rPr>
-          <w:b/>
-        </w:rPr>
-        <w:t xml:space="preserve"> </w:t>
+        <w:t xml:space="preserve">Elegans </w:t>
       </w:r>
       <w:r>
         <w:t>utiliza una combinación de tecnologías modernas para ofrecer una experiencia</w:t>
@@ -1896,21 +1887,18 @@
         <w:t xml:space="preserve"> </w:t>
       </w:r>
       <w:r>
+        <w:t xml:space="preserve">CSS, </w:t>
+      </w:r>
+      <w:r>
+        <w:t>T</w:t>
+      </w:r>
+      <w:r>
+        <w:t xml:space="preserve">ailwind </w:t>
+      </w:r>
+      <w:r>
         <w:t>CSS</w:t>
       </w:r>
       <w:r>
-        <w:t xml:space="preserve">, </w:t>
-      </w:r>
-      <w:r>
-        <w:t>T</w:t>
-      </w:r>
-      <w:r>
-        <w:t xml:space="preserve">ailwind </w:t>
-      </w:r>
-      <w:r>
-        <w:t>CSS</w:t>
-      </w:r>
-      <w:r>
         <w:rPr>
           <w:spacing w:val="-1"/>
         </w:rPr>
@@ -1926,10 +1914,7 @@
         <w:t xml:space="preserve"> </w:t>
       </w:r>
       <w:r>
-        <w:t>JavaScript</w:t>
-      </w:r>
-      <w:r>
-        <w:t xml:space="preserve"> </w:t>
+        <w:t xml:space="preserve">JavaScript </w:t>
       </w:r>
       <w:r>
         <w:t>vanilla</w:t>
@@ -3279,7 +3264,7 @@
           <w:szCs w:val="24"/>
           <w:lang w:val="es-CO"/>
         </w:rPr>
-        <w:t xml:space="preserve"> </w:t>
+        <w:t xml:space="preserve"> Cloudflare Turnstile</w:t>
       </w:r>
       <w:r>
         <w:rPr>
@@ -3289,24 +3274,14 @@
           <w:szCs w:val="24"/>
           <w:lang w:val="es-CO"/>
         </w:rPr>
-        <w:t>Cloudflare Turnstile</w:t>
-      </w:r>
-      <w:r>
-        <w:rPr>
-          <w:b/>
-          <w:bCs/>
+        <w:t xml:space="preserve"> </w:t>
+      </w:r>
+      <w:r>
+        <w:rPr>
           <w:sz w:val="24"/>
           <w:szCs w:val="24"/>
           <w:lang w:val="es-CO"/>
         </w:rPr>
-        <w:t xml:space="preserve"> </w:t>
-      </w:r>
-      <w:r>
-        <w:rPr>
-          <w:sz w:val="24"/>
-          <w:szCs w:val="24"/>
-          <w:lang w:val="es-CO"/>
-        </w:rPr>
         <w:t xml:space="preserve">para la integración de </w:t>
       </w:r>
       <w:r>
@@ -3365,15 +3340,7 @@
           <w:bCs/>
           <w:lang w:val="es-CO"/>
         </w:rPr>
-        <w:t>Spotify</w:t>
-      </w:r>
-      <w:r>
-        <w:rPr>
-          <w:b/>
-          <w:bCs/>
-          <w:lang w:val="es-CO"/>
-        </w:rPr>
-        <w:t xml:space="preserve"> para la lógica de búsqueda de canciones y la reproducción de </w:t>
+        <w:t xml:space="preserve">Spotify para la lógica de búsqueda de canciones y la reproducción de </w:t>
       </w:r>
       <w:r>
         <w:rPr>
@@ -4233,6 +4200,7 @@
       </w:pPr>
       <w:r>
         <w:rPr>
+          <w:noProof/>
           <w:sz w:val="24"/>
         </w:rPr>
         <w:drawing>
@@ -4366,6 +4334,7 @@
       <w:r>
         <w:rPr>
           <w:b/>
+          <w:noProof/>
           <w:sz w:val="21"/>
         </w:rPr>
         <w:drawing>
@@ -4417,6 +4386,7 @@
       <w:r>
         <w:rPr>
           <w:b/>
+          <w:noProof/>
           <w:sz w:val="21"/>
         </w:rPr>
         <w:lastRenderedPageBreak/>
@@ -4469,6 +4439,7 @@
       <w:r>
         <w:rPr>
           <w:b/>
+          <w:noProof/>
           <w:sz w:val="21"/>
         </w:rPr>
         <w:drawing>
@@ -4537,6 +4508,7 @@
         <w:rPr>
           <w:rFonts w:ascii="Trebuchet MS"/>
           <w:b/>
+          <w:noProof/>
           <w:sz w:val="15"/>
         </w:rPr>
         <w:drawing>
@@ -4604,6 +4576,7 @@
       <w:r>
         <w:rPr>
           <w:rFonts w:ascii="Trebuchet MS"/>
+          <w:noProof/>
           <w:sz w:val="20"/>
         </w:rPr>
         <w:drawing>
@@ -4689,6 +4662,7 @@
       <w:r>
         <w:rPr>
           <w:rFonts w:ascii="Trebuchet MS"/>
+          <w:noProof/>
         </w:rPr>
         <w:drawing>
           <wp:inline distT="0" distB="0" distL="0" distR="0" wp14:anchorId="0CEA554B" wp14:editId="1AF34C08">
@@ -4771,6 +4745,7 @@
       <w:r>
         <w:rPr>
           <w:rFonts w:ascii="Trebuchet MS"/>
+          <w:noProof/>
         </w:rPr>
         <w:drawing>
           <wp:inline distT="0" distB="0" distL="0" distR="0" wp14:anchorId="7215C013" wp14:editId="6E3212BB">
@@ -4875,6 +4850,7 @@
       <w:r>
         <w:rPr>
           <w:rFonts w:ascii="Trebuchet MS"/>
+          <w:noProof/>
           <w:sz w:val="20"/>
         </w:rPr>
         <w:drawing>
@@ -6003,15 +5979,7 @@
           <w:bCs/>
           <w:lang w:val="es-CO"/>
         </w:rPr>
-        <w:t xml:space="preserve"> Spotify</w:t>
-      </w:r>
-      <w:r>
-        <w:rPr>
-          <w:b/>
-          <w:bCs/>
-          <w:lang w:val="es-CO"/>
-        </w:rPr>
-        <w:t xml:space="preserve">: </w:t>
+        <w:t xml:space="preserve"> Spotify: </w:t>
       </w:r>
       <w:r>
         <w:rPr>
@@ -6860,21 +6828,7 @@
             <w:color w:val="467885"/>
             <w:u w:val="single" w:color="467885"/>
           </w:rPr>
-          <w:t>repos</w:t>
-        </w:r>
-        <w:r>
-          <w:rPr>
-            <w:color w:val="467885"/>
-            <w:u w:val="single" w:color="467885"/>
-          </w:rPr>
-          <w:t>i</w:t>
-        </w:r>
-        <w:r>
-          <w:rPr>
-            <w:color w:val="467885"/>
-            <w:u w:val="single" w:color="467885"/>
-          </w:rPr>
-          <w:t>torio</w:t>
+          <w:t>repositorio</w:t>
         </w:r>
         <w:r>
           <w:rPr>
@@ -7295,6 +7249,7 @@
       <w:r>
         <w:rPr>
           <w:rFonts w:ascii="Symbol" w:hAnsi="Symbol"/>
+          <w:noProof/>
           <w:sz w:val="24"/>
         </w:rPr>
         <w:drawing>
@@ -7560,6 +7515,7 @@
       <w:r>
         <w:rPr>
           <w:rFonts w:ascii="Symbol" w:hAnsi="Symbol"/>
+          <w:noProof/>
           <w:sz w:val="24"/>
         </w:rPr>
         <w:drawing>
@@ -7694,6 +7650,7 @@
       <w:r>
         <w:rPr>
           <w:rFonts w:ascii="Symbol" w:hAnsi="Symbol"/>
+          <w:noProof/>
           <w:sz w:val="24"/>
         </w:rPr>
         <w:drawing>
@@ -7791,6 +7748,7 @@
       <w:r>
         <w:rPr>
           <w:b/>
+          <w:noProof/>
           <w:sz w:val="21"/>
         </w:rPr>
         <w:drawing>
@@ -7906,6 +7864,7 @@
       <w:r>
         <w:rPr>
           <w:b/>
+          <w:noProof/>
           <w:sz w:val="21"/>
         </w:rPr>
         <w:drawing>
@@ -7971,10 +7930,10 @@
           <w:sz w:val="20"/>
         </w:rPr>
         <w:drawing>
-          <wp:inline distT="0" distB="0" distL="0" distR="0" wp14:anchorId="13041707" wp14:editId="1EF416AD">
-            <wp:extent cx="2159111" cy="1378021"/>
+          <wp:inline distT="0" distB="0" distL="0" distR="0" wp14:anchorId="266877E3" wp14:editId="679DDFF7">
+            <wp:extent cx="6005772" cy="2708476"/>
             <wp:effectExtent l="0" t="0" r="0" b="0"/>
-            <wp:docPr id="407371766" name="Imagen 1"/>
+            <wp:docPr id="933549589" name="Imagen 1"/>
             <wp:cNvGraphicFramePr>
               <a:graphicFrameLocks xmlns:a="http://schemas.openxmlformats.org/drawingml/2006/main" noChangeAspect="1"/>
             </wp:cNvGraphicFramePr>
@@ -7982,11 +7941,11 @@
               <a:graphicData uri="http://schemas.openxmlformats.org/drawingml/2006/picture">
                 <pic:pic xmlns:pic="http://schemas.openxmlformats.org/drawingml/2006/picture">
                   <pic:nvPicPr>
-                    <pic:cNvPr id="407371766" name=""/>
+                    <pic:cNvPr id="933549589" name=""/>
                     <pic:cNvPicPr/>
                   </pic:nvPicPr>
                   <pic:blipFill>
-                    <a:blip r:embed="rId21"/>
+                    <a:blip r:embed="rId22"/>
                     <a:stretch>
                       <a:fillRect/>
                     </a:stretch>
@@ -7994,7 +7953,7 @@
                   <pic:spPr>
                     <a:xfrm>
                       <a:off x="0" y="0"/>
-                      <a:ext cx="2159111" cy="1378021"/>
+                      <a:ext cx="6061958" cy="2733815"/>
                     </a:xfrm>
                     <a:prstGeom prst="rect">
                       <a:avLst/>
@@ -8092,6 +8051,7 @@
       <w:r>
         <w:rPr>
           <w:b/>
+          <w:noProof/>
           <w:sz w:val="21"/>
         </w:rPr>
         <w:drawing>
@@ -8110,7 +8070,7 @@
                     <pic:cNvPicPr/>
                   </pic:nvPicPr>
                   <pic:blipFill>
-                    <a:blip r:embed="rId22"/>
+                    <a:blip r:embed="rId23"/>
                     <a:stretch>
                       <a:fillRect/>
                     </a:stretch>
@@ -8189,6 +8149,7 @@
       <w:r>
         <w:rPr>
           <w:b/>
+          <w:noProof/>
           <w:sz w:val="21"/>
         </w:rPr>
         <w:drawing>
@@ -8313,6 +8274,7 @@
         </v:shapetype>
         <v:shape id="WordPictureWatermark596194938" o:spid="_x0000_s1026" type="#_x0000_t75" style="position:absolute;margin-left:0;margin-top:0;width:451.1pt;height:451.1pt;z-index:-251657216;mso-position-horizontal:center;mso-position-horizontal-relative:margin;mso-position-vertical:center;mso-position-vertical-relative:margin" o:allowincell="f">
           <v:imagedata r:id="rId1" o:title="Logo2" gain="19661f" blacklevel="22938f"/>
+          <w10:wrap anchorx="margin" anchory="margin"/>
         </v:shape>
       </w:pict>
     </w:r>
@@ -8352,6 +8314,7 @@
         </v:shapetype>
         <v:shape id="WordPictureWatermark596194939" o:spid="_x0000_s1027" type="#_x0000_t75" style="position:absolute;margin-left:0;margin-top:0;width:451.1pt;height:451.1pt;z-index:-251656192;mso-position-horizontal:center;mso-position-horizontal-relative:margin;mso-position-vertical:center;mso-position-vertical-relative:margin" o:allowincell="f">
           <v:imagedata r:id="rId1" o:title="Logo2" gain="19661f" blacklevel="22938f"/>
+          <w10:wrap anchorx="margin" anchory="margin"/>
         </v:shape>
       </w:pict>
     </w:r>
@@ -8391,6 +8354,7 @@
         </v:shapetype>
         <v:shape id="WordPictureWatermark596194937" o:spid="_x0000_s1025" type="#_x0000_t75" style="position:absolute;margin-left:0;margin-top:0;width:451.1pt;height:451.1pt;z-index:-251658240;mso-position-horizontal:center;mso-position-horizontal-relative:margin;mso-position-vertical:center;mso-position-vertical-relative:margin" o:allowincell="f">
           <v:imagedata r:id="rId1" o:title="Logo2" gain="19661f" blacklevel="22938f"/>
+          <w10:wrap anchorx="margin" anchory="margin"/>
         </v:shape>
       </w:pict>
     </w:r>
@@ -8983,6 +8947,7 @@
   <w:style w:type="character" w:default="1" w:styleId="Fuentedeprrafopredeter">
     <w:name w:val="Default Paragraph Font"/>
     <w:uiPriority w:val="1"/>
+    <w:semiHidden/>
     <w:unhideWhenUsed/>
   </w:style>
   <w:style w:type="table" w:default="1" w:styleId="Tablanormal">

</xml_diff>

<commit_message>
ya no llevo la chingada perros
</commit_message>
<xml_diff>
--- a/Documents/Manual Tecnico.docx
+++ b/Documents/Manual Tecnico.docx
@@ -1,6 +1,6 @@
 
 <file path=word/document.xml><?xml version="1.0" encoding="utf-8"?>
-<w:document xmlns:wpc="http://schemas.microsoft.com/office/word/2010/wordprocessingCanvas" xmlns:cx="http://schemas.microsoft.com/office/drawing/2014/chartex" xmlns:cx1="http://schemas.microsoft.com/office/drawing/2015/9/8/chartex" xmlns:cx2="http://schemas.microsoft.com/office/drawing/2015/10/21/chartex" xmlns:cx3="http://schemas.microsoft.com/office/drawing/2016/5/9/chartex" xmlns:cx4="http://schemas.microsoft.com/office/drawing/2016/5/10/chartex" xmlns:cx5="http://schemas.microsoft.com/office/drawing/2016/5/11/chartex" xmlns:cx6="http://schemas.microsoft.com/office/drawing/2016/5/12/chartex" xmlns:cx7="http://schemas.microsoft.com/office/drawing/2016/5/13/chartex" xmlns:cx8="http://schemas.microsoft.com/office/drawing/2016/5/14/chartex" xmlns:mc="http://schemas.openxmlformats.org/markup-compatibility/2006" xmlns:aink="http://schemas.microsoft.com/office/drawing/2016/ink" xmlns:am3d="http://schemas.microsoft.com/office/drawing/2017/model3d" xmlns:o="urn:schemas-microsoft-com:office:office" xmlns:oel="http://schemas.microsoft.com/office/2019/extlst" xmlns:r="http://schemas.openxmlformats.org/officeDocument/2006/relationships" xmlns:m="http://schemas.openxmlformats.org/officeDocument/2006/math" xmlns:v="urn:schemas-microsoft-com:vml" xmlns:wp14="http://schemas.microsoft.com/office/word/2010/wordprocessingDrawing" xmlns:wp="http://schemas.openxmlformats.org/drawingml/2006/wordprocessingDrawing" xmlns:w10="urn:schemas-microsoft-com:office:word" xmlns:w="http://schemas.openxmlformats.org/wordprocessingml/2006/main" xmlns:w14="http://schemas.microsoft.com/office/word/2010/wordml" xmlns:w15="http://schemas.microsoft.com/office/word/2012/wordml" xmlns:w16cex="http://schemas.microsoft.com/office/word/2018/wordml/cex" xmlns:w16cid="http://schemas.microsoft.com/office/word/2016/wordml/cid" xmlns:w16="http://schemas.microsoft.com/office/word/2018/wordml" xmlns:w16du="http://schemas.microsoft.com/office/word/2023/wordml/word16du" xmlns:w16sdtdh="http://schemas.microsoft.com/office/word/2020/wordml/sdtdatahash" xmlns:w16se="http://schemas.microsoft.com/office/word/2015/wordml/symex" xmlns:wpg="http://schemas.microsoft.com/office/word/2010/wordprocessingGroup" xmlns:wpi="http://schemas.microsoft.com/office/word/2010/wordprocessingInk" xmlns:wne="http://schemas.microsoft.com/office/word/2006/wordml" xmlns:wps="http://schemas.microsoft.com/office/word/2010/wordprocessingShape" mc:Ignorable="w14 w15 w16se w16cid w16 w16cex w16sdtdh w16du wp14">
+<w:document xmlns:wpc="http://schemas.microsoft.com/office/word/2010/wordprocessingCanvas" xmlns:cx="http://schemas.microsoft.com/office/drawing/2014/chartex" xmlns:cx1="http://schemas.microsoft.com/office/drawing/2015/9/8/chartex" xmlns:cx2="http://schemas.microsoft.com/office/drawing/2015/10/21/chartex" xmlns:cx3="http://schemas.microsoft.com/office/drawing/2016/5/9/chartex" xmlns:cx4="http://schemas.microsoft.com/office/drawing/2016/5/10/chartex" xmlns:cx5="http://schemas.microsoft.com/office/drawing/2016/5/11/chartex" xmlns:cx6="http://schemas.microsoft.com/office/drawing/2016/5/12/chartex" xmlns:cx7="http://schemas.microsoft.com/office/drawing/2016/5/13/chartex" xmlns:cx8="http://schemas.microsoft.com/office/drawing/2016/5/14/chartex" xmlns:mc="http://schemas.openxmlformats.org/markup-compatibility/2006" xmlns:aink="http://schemas.microsoft.com/office/drawing/2016/ink" xmlns:am3d="http://schemas.microsoft.com/office/drawing/2017/model3d" xmlns:o="urn:schemas-microsoft-com:office:office" xmlns:oel="http://schemas.microsoft.com/office/2019/extlst" xmlns:r="http://schemas.openxmlformats.org/officeDocument/2006/relationships" xmlns:m="http://schemas.openxmlformats.org/officeDocument/2006/math" xmlns:v="urn:schemas-microsoft-com:vml" xmlns:wp14="http://schemas.microsoft.com/office/word/2010/wordprocessingDrawing" xmlns:wp="http://schemas.openxmlformats.org/drawingml/2006/wordprocessingDrawing" xmlns:w10="urn:schemas-microsoft-com:office:word" xmlns:w="http://schemas.openxmlformats.org/wordprocessingml/2006/main" xmlns:w14="http://schemas.microsoft.com/office/word/2010/wordml" xmlns:w15="http://schemas.microsoft.com/office/word/2012/wordml" xmlns:w16cex="http://schemas.microsoft.com/office/word/2018/wordml/cex" xmlns:w16cid="http://schemas.microsoft.com/office/word/2016/wordml/cid" xmlns:w16="http://schemas.microsoft.com/office/word/2018/wordml" xmlns:w16sdtdh="http://schemas.microsoft.com/office/word/2020/wordml/sdtdatahash" xmlns:w16se="http://schemas.microsoft.com/office/word/2015/wordml/symex" xmlns:wpg="http://schemas.microsoft.com/office/word/2010/wordprocessingGroup" xmlns:wpi="http://schemas.microsoft.com/office/word/2010/wordprocessingInk" xmlns:wne="http://schemas.microsoft.com/office/word/2006/wordml" xmlns:wps="http://schemas.microsoft.com/office/word/2010/wordprocessingShape" mc:Ignorable="w14 w15 w16se w16cid w16 w16cex w16sdtdh wp14">
   <w:body>
     <w:p>
       <w:pPr>
@@ -178,6 +178,7 @@
           <w:sz w:val="52"/>
         </w:rPr>
       </w:pPr>
+      <w:proofErr w:type="spellStart"/>
       <w:r>
         <w:rPr>
           <w:rFonts w:ascii="Tahoma"/>
@@ -187,6 +188,7 @@
         </w:rPr>
         <w:t>Elegans</w:t>
       </w:r>
+      <w:proofErr w:type="spellEnd"/>
     </w:p>
     <w:p>
       <w:pPr>
@@ -372,6 +374,7 @@
           <w:sz w:val="52"/>
         </w:rPr>
       </w:pPr>
+      <w:proofErr w:type="spellStart"/>
       <w:r>
         <w:rPr>
           <w:rFonts w:ascii="Tahoma"/>
@@ -379,7 +382,37 @@
           <w:w w:val="65"/>
           <w:sz w:val="52"/>
         </w:rPr>
-        <w:t>Jhonny Alexander Gonzalez Torres</w:t>
+        <w:t>Jhonny</w:t>
+      </w:r>
+      <w:proofErr w:type="spellEnd"/>
+      <w:r>
+        <w:rPr>
+          <w:rFonts w:ascii="Tahoma"/>
+          <w:b/>
+          <w:w w:val="65"/>
+          <w:sz w:val="52"/>
+        </w:rPr>
+        <w:t xml:space="preserve"> Alexander </w:t>
+      </w:r>
+      <w:proofErr w:type="spellStart"/>
+      <w:r>
+        <w:rPr>
+          <w:rFonts w:ascii="Tahoma"/>
+          <w:b/>
+          <w:w w:val="65"/>
+          <w:sz w:val="52"/>
+        </w:rPr>
+        <w:t>Gonzalez</w:t>
+      </w:r>
+      <w:proofErr w:type="spellEnd"/>
+      <w:r>
+        <w:rPr>
+          <w:rFonts w:ascii="Tahoma"/>
+          <w:b/>
+          <w:w w:val="65"/>
+          <w:sz w:val="52"/>
+        </w:rPr>
+        <w:t xml:space="preserve"> Torres</w:t>
       </w:r>
     </w:p>
     <w:p>
@@ -1316,12 +1349,14 @@
         </w:rPr>
         <w:t xml:space="preserve"> </w:t>
       </w:r>
+      <w:proofErr w:type="spellStart"/>
       <w:r>
         <w:rPr>
           <w:b/>
         </w:rPr>
         <w:t>Elegans</w:t>
       </w:r>
+      <w:proofErr w:type="spellEnd"/>
       <w:r>
         <w:t>,</w:t>
       </w:r>
@@ -1458,12 +1493,14 @@
         <w:pStyle w:val="Textoindependiente"/>
         <w:ind w:left="102" w:right="520"/>
       </w:pPr>
+      <w:proofErr w:type="spellStart"/>
       <w:r>
         <w:rPr>
           <w:b/>
         </w:rPr>
         <w:t>Elegans</w:t>
       </w:r>
+      <w:proofErr w:type="spellEnd"/>
       <w:r>
         <w:rPr>
           <w:b/>
@@ -1844,11 +1881,19 @@
           <w:lang w:val="es-CO"/>
         </w:rPr>
       </w:pPr>
-      <w:r>
-        <w:rPr>
-          <w:b/>
-        </w:rPr>
-        <w:t xml:space="preserve">Elegans </w:t>
+      <w:proofErr w:type="spellStart"/>
+      <w:r>
+        <w:rPr>
+          <w:b/>
+        </w:rPr>
+        <w:t>Elegans</w:t>
+      </w:r>
+      <w:proofErr w:type="spellEnd"/>
+      <w:r>
+        <w:rPr>
+          <w:b/>
+        </w:rPr>
+        <w:t xml:space="preserve"> </w:t>
       </w:r>
       <w:r>
         <w:t>utiliza una combinación de tecnologías modernas para ofrecer una experiencia</w:t>
@@ -1889,11 +1934,16 @@
       <w:r>
         <w:t xml:space="preserve">CSS, </w:t>
       </w:r>
+      <w:proofErr w:type="spellStart"/>
       <w:r>
         <w:t>T</w:t>
       </w:r>
       <w:r>
-        <w:t xml:space="preserve">ailwind </w:t>
+        <w:t>ailwind</w:t>
+      </w:r>
+      <w:proofErr w:type="spellEnd"/>
+      <w:r>
+        <w:t xml:space="preserve"> </w:t>
       </w:r>
       <w:r>
         <w:t>CSS</w:t>
@@ -1916,9 +1966,11 @@
       <w:r>
         <w:t xml:space="preserve">JavaScript </w:t>
       </w:r>
+      <w:proofErr w:type="spellStart"/>
       <w:r>
         <w:t>vanilla</w:t>
       </w:r>
+      <w:proofErr w:type="spellEnd"/>
       <w:r>
         <w:t>,</w:t>
       </w:r>
@@ -1955,9 +2007,11 @@
         </w:rPr>
         <w:t xml:space="preserve"> </w:t>
       </w:r>
+      <w:proofErr w:type="spellStart"/>
       <w:r>
         <w:t>frameworks</w:t>
       </w:r>
+      <w:proofErr w:type="spellEnd"/>
       <w:r>
         <w:rPr>
           <w:spacing w:val="-1"/>
@@ -1973,9 +2027,11 @@
         </w:rPr>
         <w:t xml:space="preserve"> </w:t>
       </w:r>
+      <w:proofErr w:type="spellStart"/>
       <w:r>
         <w:t>PHPMailer</w:t>
       </w:r>
+      <w:proofErr w:type="spellEnd"/>
       <w:r>
         <w:rPr>
           <w:spacing w:val="-1"/>
@@ -2046,19 +2102,44 @@
         <w:t xml:space="preserve"> </w:t>
       </w:r>
       <w:r>
-        <w:t>y la responsividad</w:t>
-      </w:r>
+        <w:t xml:space="preserve">y la </w:t>
+      </w:r>
+      <w:proofErr w:type="spellStart"/>
+      <w:r>
+        <w:t>responsividad</w:t>
+      </w:r>
+      <w:proofErr w:type="spellEnd"/>
       <w:r>
         <w:t xml:space="preserve"> y consumo de api como lo son </w:t>
       </w:r>
+      <w:proofErr w:type="spellStart"/>
       <w:r>
         <w:rPr>
           <w:b/>
           <w:bCs/>
           <w:lang w:val="es-CO"/>
         </w:rPr>
-        <w:t>Cloudflare Turnstile</w:t>
-      </w:r>
+        <w:t>Cloudflare</w:t>
+      </w:r>
+      <w:proofErr w:type="spellEnd"/>
+      <w:r>
+        <w:rPr>
+          <w:b/>
+          <w:bCs/>
+          <w:lang w:val="es-CO"/>
+        </w:rPr>
+        <w:t xml:space="preserve"> </w:t>
+      </w:r>
+      <w:proofErr w:type="spellStart"/>
+      <w:r>
+        <w:rPr>
+          <w:b/>
+          <w:bCs/>
+          <w:lang w:val="es-CO"/>
+        </w:rPr>
+        <w:t>Turnstile</w:t>
+      </w:r>
+      <w:proofErr w:type="spellEnd"/>
       <w:r>
         <w:rPr>
           <w:b/>
@@ -2566,12 +2647,21 @@
           <w:sz w:val="20"/>
         </w:rPr>
       </w:pPr>
-      <w:r>
-        <w:rPr>
-          <w:b/>
-          <w:sz w:val="24"/>
-        </w:rPr>
-        <w:t>Frontend:</w:t>
+      <w:proofErr w:type="spellStart"/>
+      <w:r>
+        <w:rPr>
+          <w:b/>
+          <w:sz w:val="24"/>
+        </w:rPr>
+        <w:t>Frontend</w:t>
+      </w:r>
+      <w:proofErr w:type="spellEnd"/>
+      <w:r>
+        <w:rPr>
+          <w:b/>
+          <w:sz w:val="24"/>
+        </w:rPr>
+        <w:t>:</w:t>
       </w:r>
       <w:r>
         <w:rPr>
@@ -2645,9 +2735,11 @@
         </w:rPr>
         <w:t xml:space="preserve"> </w:t>
       </w:r>
+      <w:proofErr w:type="spellStart"/>
       <w:r>
         <w:t>vanilla</w:t>
       </w:r>
+      <w:proofErr w:type="spellEnd"/>
       <w:r>
         <w:rPr>
           <w:sz w:val="24"/>
@@ -2713,11 +2805,19 @@
         </w:rPr>
         <w:t xml:space="preserve"> </w:t>
       </w:r>
-      <w:r>
-        <w:rPr>
-          <w:sz w:val="24"/>
-        </w:rPr>
-        <w:t>responsividad.</w:t>
+      <w:proofErr w:type="spellStart"/>
+      <w:r>
+        <w:rPr>
+          <w:sz w:val="24"/>
+        </w:rPr>
+        <w:t>responsividad</w:t>
+      </w:r>
+      <w:proofErr w:type="spellEnd"/>
+      <w:r>
+        <w:rPr>
+          <w:sz w:val="24"/>
+        </w:rPr>
+        <w:t>.</w:t>
       </w:r>
     </w:p>
     <w:p>
@@ -2737,12 +2837,21 @@
           <w:sz w:val="20"/>
         </w:rPr>
       </w:pPr>
-      <w:r>
-        <w:rPr>
-          <w:b/>
-          <w:sz w:val="24"/>
-        </w:rPr>
-        <w:t>Backend:</w:t>
+      <w:proofErr w:type="spellStart"/>
+      <w:r>
+        <w:rPr>
+          <w:b/>
+          <w:sz w:val="24"/>
+        </w:rPr>
+        <w:t>Backend</w:t>
+      </w:r>
+      <w:proofErr w:type="spellEnd"/>
+      <w:r>
+        <w:rPr>
+          <w:b/>
+          <w:sz w:val="24"/>
+        </w:rPr>
+        <w:t>:</w:t>
       </w:r>
       <w:r>
         <w:rPr>
@@ -3166,12 +3275,14 @@
         </w:rPr>
         <w:t xml:space="preserve">Externos: </w:t>
       </w:r>
+      <w:proofErr w:type="spellStart"/>
       <w:r>
         <w:rPr>
           <w:sz w:val="24"/>
         </w:rPr>
         <w:t>PHPMailer</w:t>
       </w:r>
+      <w:proofErr w:type="spellEnd"/>
       <w:r>
         <w:rPr>
           <w:spacing w:val="-2"/>
@@ -3264,8 +3375,42 @@
           <w:szCs w:val="24"/>
           <w:lang w:val="es-CO"/>
         </w:rPr>
-        <w:t xml:space="preserve"> Cloudflare Turnstile</w:t>
-      </w:r>
+        <w:t xml:space="preserve"> </w:t>
+      </w:r>
+      <w:proofErr w:type="spellStart"/>
+      <w:r>
+        <w:rPr>
+          <w:b/>
+          <w:bCs/>
+          <w:sz w:val="24"/>
+          <w:szCs w:val="24"/>
+          <w:lang w:val="es-CO"/>
+        </w:rPr>
+        <w:t>Cloudflare</w:t>
+      </w:r>
+      <w:proofErr w:type="spellEnd"/>
+      <w:r>
+        <w:rPr>
+          <w:b/>
+          <w:bCs/>
+          <w:sz w:val="24"/>
+          <w:szCs w:val="24"/>
+          <w:lang w:val="es-CO"/>
+        </w:rPr>
+        <w:t xml:space="preserve"> </w:t>
+      </w:r>
+      <w:proofErr w:type="spellStart"/>
+      <w:r>
+        <w:rPr>
+          <w:b/>
+          <w:bCs/>
+          <w:sz w:val="24"/>
+          <w:szCs w:val="24"/>
+          <w:lang w:val="es-CO"/>
+        </w:rPr>
+        <w:t>Turnstile</w:t>
+      </w:r>
+      <w:proofErr w:type="spellEnd"/>
       <w:r>
         <w:rPr>
           <w:b/>
@@ -4060,12 +4205,14 @@
         </w:rPr>
         <w:t xml:space="preserve"> </w:t>
       </w:r>
+      <w:proofErr w:type="spellStart"/>
       <w:r>
         <w:rPr>
           <w:sz w:val="24"/>
         </w:rPr>
         <w:t>Elegans</w:t>
       </w:r>
+      <w:proofErr w:type="spellEnd"/>
     </w:p>
     <w:p>
       <w:pPr>
@@ -4103,12 +4250,14 @@
         </w:rPr>
         <w:t xml:space="preserve"> </w:t>
       </w:r>
+      <w:proofErr w:type="spellStart"/>
       <w:r>
         <w:rPr>
           <w:sz w:val="24"/>
         </w:rPr>
         <w:t>root</w:t>
       </w:r>
+      <w:proofErr w:type="spellEnd"/>
     </w:p>
     <w:p>
       <w:pPr>
@@ -4147,6 +4296,7 @@
         </w:rPr>
         <w:t xml:space="preserve"> </w:t>
       </w:r>
+      <w:proofErr w:type="gramStart"/>
       <w:r>
         <w:rPr>
           <w:sz w:val="24"/>
@@ -4164,7 +4314,14 @@
         <w:rPr>
           <w:sz w:val="24"/>
         </w:rPr>
-        <w:t>“;</w:t>
+        <w:t>“</w:t>
+      </w:r>
+      <w:proofErr w:type="gramEnd"/>
+      <w:r>
+        <w:rPr>
+          <w:sz w:val="24"/>
+        </w:rPr>
+        <w:t>;</w:t>
       </w:r>
     </w:p>
     <w:p>
@@ -4201,13 +4358,12 @@
       <w:r>
         <w:rPr>
           <w:noProof/>
-          <w:sz w:val="24"/>
         </w:rPr>
         <w:drawing>
-          <wp:inline distT="0" distB="0" distL="0" distR="0" wp14:anchorId="35365FFC" wp14:editId="47E879E2">
-            <wp:extent cx="5740400" cy="3743325"/>
-            <wp:effectExtent l="0" t="0" r="0" b="9525"/>
-            <wp:docPr id="938725579" name="Imagen 1"/>
+          <wp:inline distT="0" distB="0" distL="0" distR="0" wp14:anchorId="3382DA3A" wp14:editId="7FAE0CB6">
+            <wp:extent cx="5740400" cy="3810000"/>
+            <wp:effectExtent l="0" t="0" r="0" b="0"/>
+            <wp:docPr id="1" name="Imagen 1"/>
             <wp:cNvGraphicFramePr>
               <a:graphicFrameLocks xmlns:a="http://schemas.openxmlformats.org/drawingml/2006/main" noChangeAspect="1"/>
             </wp:cNvGraphicFramePr>
@@ -4215,7 +4371,7 @@
               <a:graphicData uri="http://schemas.openxmlformats.org/drawingml/2006/picture">
                 <pic:pic xmlns:pic="http://schemas.openxmlformats.org/drawingml/2006/picture">
                   <pic:nvPicPr>
-                    <pic:cNvPr id="938725579" name=""/>
+                    <pic:cNvPr id="1" name=""/>
                     <pic:cNvPicPr/>
                   </pic:nvPicPr>
                   <pic:blipFill>
@@ -4227,7 +4383,7 @@
                   <pic:spPr>
                     <a:xfrm>
                       <a:off x="0" y="0"/>
-                      <a:ext cx="5740400" cy="3743325"/>
+                      <a:ext cx="5740400" cy="3810000"/>
                     </a:xfrm>
                     <a:prstGeom prst="rect">
                       <a:avLst/>
@@ -4487,12 +4643,14 @@
           <w:rFonts w:ascii="Trebuchet MS"/>
         </w:rPr>
       </w:pPr>
+      <w:proofErr w:type="spellStart"/>
       <w:r>
         <w:rPr>
           <w:rFonts w:ascii="Trebuchet MS"/>
         </w:rPr>
         <w:t>Controller</w:t>
       </w:r>
+      <w:proofErr w:type="spellEnd"/>
     </w:p>
     <w:p>
       <w:pPr>
@@ -4709,12 +4867,14 @@
           <w:rFonts w:ascii="Trebuchet MS"/>
         </w:rPr>
       </w:pPr>
+      <w:proofErr w:type="spellStart"/>
       <w:r>
         <w:rPr>
           <w:rFonts w:ascii="Trebuchet MS"/>
         </w:rPr>
         <w:t>Model</w:t>
       </w:r>
+      <w:proofErr w:type="spellEnd"/>
     </w:p>
     <w:p>
       <w:pPr>
@@ -4972,12 +5132,21 @@
           <w:sz w:val="20"/>
         </w:rPr>
       </w:pPr>
-      <w:r>
-        <w:rPr>
-          <w:b/>
-          <w:sz w:val="24"/>
-        </w:rPr>
-        <w:t>Frontend:</w:t>
+      <w:proofErr w:type="spellStart"/>
+      <w:r>
+        <w:rPr>
+          <w:b/>
+          <w:sz w:val="24"/>
+        </w:rPr>
+        <w:t>Frontend</w:t>
+      </w:r>
+      <w:proofErr w:type="spellEnd"/>
+      <w:r>
+        <w:rPr>
+          <w:b/>
+          <w:sz w:val="24"/>
+        </w:rPr>
+        <w:t>:</w:t>
       </w:r>
       <w:r>
         <w:rPr>
@@ -5102,12 +5271,21 @@
           <w:sz w:val="20"/>
         </w:rPr>
       </w:pPr>
-      <w:r>
-        <w:rPr>
-          <w:b/>
-          <w:sz w:val="24"/>
-        </w:rPr>
-        <w:t>Backend:</w:t>
+      <w:proofErr w:type="spellStart"/>
+      <w:r>
+        <w:rPr>
+          <w:b/>
+          <w:sz w:val="24"/>
+        </w:rPr>
+        <w:t>Backend</w:t>
+      </w:r>
+      <w:proofErr w:type="spellEnd"/>
+      <w:r>
+        <w:rPr>
+          <w:b/>
+          <w:sz w:val="24"/>
+        </w:rPr>
+        <w:t>:</w:t>
       </w:r>
       <w:r>
         <w:rPr>
@@ -5416,8 +5594,13 @@
         </w:rPr>
         <w:t xml:space="preserve"> </w:t>
       </w:r>
-      <w:r>
-        <w:t>Frameworks Utilizados</w:t>
+      <w:proofErr w:type="spellStart"/>
+      <w:r>
+        <w:t>Frameworks</w:t>
+      </w:r>
+      <w:proofErr w:type="spellEnd"/>
+      <w:r>
+        <w:t xml:space="preserve"> Utilizados</w:t>
       </w:r>
       <w:r>
         <w:t xml:space="preserve"> y Consumo de API</w:t>
@@ -5463,6 +5646,7 @@
         </w:rPr>
         <w:t xml:space="preserve"> </w:t>
       </w:r>
+      <w:proofErr w:type="spellStart"/>
       <w:r>
         <w:rPr>
           <w:b/>
@@ -5470,6 +5654,7 @@
         </w:rPr>
         <w:t>vanilla</w:t>
       </w:r>
+      <w:proofErr w:type="spellEnd"/>
       <w:r>
         <w:rPr>
           <w:b/>
@@ -5528,7 +5713,21 @@
         <w:rPr>
           <w:sz w:val="24"/>
         </w:rPr>
-        <w:t>del frontend.</w:t>
+        <w:t xml:space="preserve">del </w:t>
+      </w:r>
+      <w:proofErr w:type="spellStart"/>
+      <w:r>
+        <w:rPr>
+          <w:sz w:val="24"/>
+        </w:rPr>
+        <w:t>frontend</w:t>
+      </w:r>
+      <w:proofErr w:type="spellEnd"/>
+      <w:r>
+        <w:rPr>
+          <w:sz w:val="24"/>
+        </w:rPr>
+        <w:t>.</w:t>
       </w:r>
     </w:p>
     <w:p>
@@ -5602,11 +5801,19 @@
         </w:rPr>
         <w:t xml:space="preserve"> </w:t>
       </w:r>
-      <w:r>
-        <w:rPr>
-          <w:sz w:val="24"/>
-        </w:rPr>
-        <w:t>backend.</w:t>
+      <w:proofErr w:type="spellStart"/>
+      <w:r>
+        <w:rPr>
+          <w:sz w:val="24"/>
+        </w:rPr>
+        <w:t>backend</w:t>
+      </w:r>
+      <w:proofErr w:type="spellEnd"/>
+      <w:r>
+        <w:rPr>
+          <w:sz w:val="24"/>
+        </w:rPr>
+        <w:t>.</w:t>
       </w:r>
     </w:p>
     <w:p>
@@ -5821,12 +6028,21 @@
           <w:sz w:val="20"/>
         </w:rPr>
       </w:pPr>
-      <w:r>
-        <w:rPr>
-          <w:b/>
-          <w:sz w:val="24"/>
-        </w:rPr>
-        <w:t>PHPMailer:</w:t>
+      <w:proofErr w:type="spellStart"/>
+      <w:r>
+        <w:rPr>
+          <w:b/>
+          <w:sz w:val="24"/>
+        </w:rPr>
+        <w:t>PHPMailer</w:t>
+      </w:r>
+      <w:proofErr w:type="spellEnd"/>
+      <w:r>
+        <w:rPr>
+          <w:b/>
+          <w:sz w:val="24"/>
+        </w:rPr>
+        <w:t>:</w:t>
       </w:r>
       <w:r>
         <w:rPr>
@@ -5925,6 +6141,7 @@
           <w:sz w:val="20"/>
         </w:rPr>
       </w:pPr>
+      <w:proofErr w:type="spellStart"/>
       <w:r>
         <w:rPr>
           <w:b/>
@@ -5933,8 +6150,31 @@
           <w:szCs w:val="24"/>
           <w:lang w:val="es-CO"/>
         </w:rPr>
-        <w:t>Cloudflare Turnstile</w:t>
-      </w:r>
+        <w:t>Cloudflare</w:t>
+      </w:r>
+      <w:proofErr w:type="spellEnd"/>
+      <w:r>
+        <w:rPr>
+          <w:b/>
+          <w:bCs/>
+          <w:sz w:val="24"/>
+          <w:szCs w:val="24"/>
+          <w:lang w:val="es-CO"/>
+        </w:rPr>
+        <w:t xml:space="preserve"> </w:t>
+      </w:r>
+      <w:proofErr w:type="spellStart"/>
+      <w:r>
+        <w:rPr>
+          <w:b/>
+          <w:bCs/>
+          <w:sz w:val="24"/>
+          <w:szCs w:val="24"/>
+          <w:lang w:val="es-CO"/>
+        </w:rPr>
+        <w:t>Turnstile</w:t>
+      </w:r>
+      <w:proofErr w:type="spellEnd"/>
       <w:r>
         <w:rPr>
           <w:b/>
@@ -6030,7 +6270,21 @@
         <w:rPr>
           <w:szCs w:val="24"/>
         </w:rPr>
-        <w:t>ara el vercionamiento del Proyecto</w:t>
+        <w:t xml:space="preserve">ara el </w:t>
+      </w:r>
+      <w:proofErr w:type="spellStart"/>
+      <w:r>
+        <w:rPr>
+          <w:szCs w:val="24"/>
+        </w:rPr>
+        <w:t>vercionamiento</w:t>
+      </w:r>
+      <w:proofErr w:type="spellEnd"/>
+      <w:r>
+        <w:rPr>
+          <w:szCs w:val="24"/>
+        </w:rPr>
+        <w:t xml:space="preserve"> del Proyecto</w:t>
       </w:r>
       <w:r>
         <w:rPr>
@@ -6707,9 +6961,11 @@
         </w:rPr>
         <w:t xml:space="preserve"> </w:t>
       </w:r>
+      <w:proofErr w:type="spellStart"/>
       <w:r>
         <w:t>Elegans</w:t>
       </w:r>
+      <w:proofErr w:type="spellEnd"/>
       <w:r>
         <w:t>. A continuación, se describen los pasos y las mejores prácticas para realizar</w:t>
       </w:r>
@@ -6803,9 +7059,11 @@
       <w:r>
         <w:t>“</w:t>
       </w:r>
+      <w:proofErr w:type="spellStart"/>
       <w:r>
         <w:t>MVC_Proyecto-Elegans</w:t>
       </w:r>
+      <w:proofErr w:type="spellEnd"/>
       <w:r>
         <w:t>”</w:t>
       </w:r>
@@ -6815,6 +7073,7 @@
         </w:rPr>
         <w:t xml:space="preserve"> </w:t>
       </w:r>
+      <w:proofErr w:type="spellStart"/>
       <w:r>
         <w:rPr>
           <w:color w:val="467885"/>
@@ -6830,6 +7089,7 @@
           </w:rPr>
           <w:t>repositorio</w:t>
         </w:r>
+        <w:proofErr w:type="spellEnd"/>
         <w:r>
           <w:rPr>
             <w:color w:val="467885"/>
@@ -7194,6 +7454,7 @@
         </w:rPr>
         <w:t xml:space="preserve"> </w:t>
       </w:r>
+      <w:proofErr w:type="gramStart"/>
       <w:r>
         <w:rPr>
           <w:sz w:val="24"/>
@@ -7213,6 +7474,7 @@
         </w:rPr>
         <w:t>.</w:t>
       </w:r>
+      <w:proofErr w:type="gramEnd"/>
     </w:p>
     <w:p>
       <w:pPr>
@@ -7927,6 +8189,7 @@
       <w:r>
         <w:rPr>
           <w:b/>
+          <w:noProof/>
           <w:sz w:val="20"/>
         </w:rPr>
         <w:drawing>
@@ -8205,7 +8468,7 @@
 </file>
 
 <file path=word/endnotes.xml><?xml version="1.0" encoding="utf-8"?>
-<w:endnotes xmlns:wpc="http://schemas.microsoft.com/office/word/2010/wordprocessingCanvas" xmlns:cx="http://schemas.microsoft.com/office/drawing/2014/chartex" xmlns:cx1="http://schemas.microsoft.com/office/drawing/2015/9/8/chartex" xmlns:cx2="http://schemas.microsoft.com/office/drawing/2015/10/21/chartex" xmlns:cx3="http://schemas.microsoft.com/office/drawing/2016/5/9/chartex" xmlns:cx4="http://schemas.microsoft.com/office/drawing/2016/5/10/chartex" xmlns:cx5="http://schemas.microsoft.com/office/drawing/2016/5/11/chartex" xmlns:cx6="http://schemas.microsoft.com/office/drawing/2016/5/12/chartex" xmlns:cx7="http://schemas.microsoft.com/office/drawing/2016/5/13/chartex" xmlns:cx8="http://schemas.microsoft.com/office/drawing/2016/5/14/chartex" xmlns:mc="http://schemas.openxmlformats.org/markup-compatibility/2006" xmlns:aink="http://schemas.microsoft.com/office/drawing/2016/ink" xmlns:am3d="http://schemas.microsoft.com/office/drawing/2017/model3d" xmlns:o="urn:schemas-microsoft-com:office:office" xmlns:oel="http://schemas.microsoft.com/office/2019/extlst" xmlns:r="http://schemas.openxmlformats.org/officeDocument/2006/relationships" xmlns:m="http://schemas.openxmlformats.org/officeDocument/2006/math" xmlns:v="urn:schemas-microsoft-com:vml" xmlns:wp14="http://schemas.microsoft.com/office/word/2010/wordprocessingDrawing" xmlns:wp="http://schemas.openxmlformats.org/drawingml/2006/wordprocessingDrawing" xmlns:w10="urn:schemas-microsoft-com:office:word" xmlns:w="http://schemas.openxmlformats.org/wordprocessingml/2006/main" xmlns:w14="http://schemas.microsoft.com/office/word/2010/wordml" xmlns:w15="http://schemas.microsoft.com/office/word/2012/wordml" xmlns:w16cex="http://schemas.microsoft.com/office/word/2018/wordml/cex" xmlns:w16cid="http://schemas.microsoft.com/office/word/2016/wordml/cid" xmlns:w16="http://schemas.microsoft.com/office/word/2018/wordml" xmlns:w16du="http://schemas.microsoft.com/office/word/2023/wordml/word16du" xmlns:w16sdtdh="http://schemas.microsoft.com/office/word/2020/wordml/sdtdatahash" xmlns:w16se="http://schemas.microsoft.com/office/word/2015/wordml/symex" xmlns:wpg="http://schemas.microsoft.com/office/word/2010/wordprocessingGroup" xmlns:wpi="http://schemas.microsoft.com/office/word/2010/wordprocessingInk" xmlns:wne="http://schemas.microsoft.com/office/word/2006/wordml" xmlns:wps="http://schemas.microsoft.com/office/word/2010/wordprocessingShape" mc:Ignorable="w14 w15 w16se w16cid w16 w16cex w16sdtdh w16du wp14">
+<w:endnotes xmlns:wpc="http://schemas.microsoft.com/office/word/2010/wordprocessingCanvas" xmlns:cx="http://schemas.microsoft.com/office/drawing/2014/chartex" xmlns:cx1="http://schemas.microsoft.com/office/drawing/2015/9/8/chartex" xmlns:cx2="http://schemas.microsoft.com/office/drawing/2015/10/21/chartex" xmlns:cx3="http://schemas.microsoft.com/office/drawing/2016/5/9/chartex" xmlns:cx4="http://schemas.microsoft.com/office/drawing/2016/5/10/chartex" xmlns:cx5="http://schemas.microsoft.com/office/drawing/2016/5/11/chartex" xmlns:cx6="http://schemas.microsoft.com/office/drawing/2016/5/12/chartex" xmlns:cx7="http://schemas.microsoft.com/office/drawing/2016/5/13/chartex" xmlns:cx8="http://schemas.microsoft.com/office/drawing/2016/5/14/chartex" xmlns:mc="http://schemas.openxmlformats.org/markup-compatibility/2006" xmlns:aink="http://schemas.microsoft.com/office/drawing/2016/ink" xmlns:am3d="http://schemas.microsoft.com/office/drawing/2017/model3d" xmlns:o="urn:schemas-microsoft-com:office:office" xmlns:oel="http://schemas.microsoft.com/office/2019/extlst" xmlns:r="http://schemas.openxmlformats.org/officeDocument/2006/relationships" xmlns:m="http://schemas.openxmlformats.org/officeDocument/2006/math" xmlns:v="urn:schemas-microsoft-com:vml" xmlns:wp14="http://schemas.microsoft.com/office/word/2010/wordprocessingDrawing" xmlns:wp="http://schemas.openxmlformats.org/drawingml/2006/wordprocessingDrawing" xmlns:w10="urn:schemas-microsoft-com:office:word" xmlns:w="http://schemas.openxmlformats.org/wordprocessingml/2006/main" xmlns:w14="http://schemas.microsoft.com/office/word/2010/wordml" xmlns:w15="http://schemas.microsoft.com/office/word/2012/wordml" xmlns:w16cex="http://schemas.microsoft.com/office/word/2018/wordml/cex" xmlns:w16cid="http://schemas.microsoft.com/office/word/2016/wordml/cid" xmlns:w16="http://schemas.microsoft.com/office/word/2018/wordml" xmlns:w16sdtdh="http://schemas.microsoft.com/office/word/2020/wordml/sdtdatahash" xmlns:w16se="http://schemas.microsoft.com/office/word/2015/wordml/symex" xmlns:wpg="http://schemas.microsoft.com/office/word/2010/wordprocessingGroup" xmlns:wpi="http://schemas.microsoft.com/office/word/2010/wordprocessingInk" xmlns:wne="http://schemas.microsoft.com/office/word/2006/wordml" xmlns:wps="http://schemas.microsoft.com/office/word/2010/wordprocessingShape" mc:Ignorable="w14 w15 w16se w16cid w16 w16cex w16sdtdh wp14">
   <w:endnote w:type="separator" w:id="-1">
     <w:p>
       <w:r>
@@ -8224,7 +8487,7 @@
 </file>
 
 <file path=word/footnotes.xml><?xml version="1.0" encoding="utf-8"?>
-<w:footnotes xmlns:wpc="http://schemas.microsoft.com/office/word/2010/wordprocessingCanvas" xmlns:cx="http://schemas.microsoft.com/office/drawing/2014/chartex" xmlns:cx1="http://schemas.microsoft.com/office/drawing/2015/9/8/chartex" xmlns:cx2="http://schemas.microsoft.com/office/drawing/2015/10/21/chartex" xmlns:cx3="http://schemas.microsoft.com/office/drawing/2016/5/9/chartex" xmlns:cx4="http://schemas.microsoft.com/office/drawing/2016/5/10/chartex" xmlns:cx5="http://schemas.microsoft.com/office/drawing/2016/5/11/chartex" xmlns:cx6="http://schemas.microsoft.com/office/drawing/2016/5/12/chartex" xmlns:cx7="http://schemas.microsoft.com/office/drawing/2016/5/13/chartex" xmlns:cx8="http://schemas.microsoft.com/office/drawing/2016/5/14/chartex" xmlns:mc="http://schemas.openxmlformats.org/markup-compatibility/2006" xmlns:aink="http://schemas.microsoft.com/office/drawing/2016/ink" xmlns:am3d="http://schemas.microsoft.com/office/drawing/2017/model3d" xmlns:o="urn:schemas-microsoft-com:office:office" xmlns:oel="http://schemas.microsoft.com/office/2019/extlst" xmlns:r="http://schemas.openxmlformats.org/officeDocument/2006/relationships" xmlns:m="http://schemas.openxmlformats.org/officeDocument/2006/math" xmlns:v="urn:schemas-microsoft-com:vml" xmlns:wp14="http://schemas.microsoft.com/office/word/2010/wordprocessingDrawing" xmlns:wp="http://schemas.openxmlformats.org/drawingml/2006/wordprocessingDrawing" xmlns:w10="urn:schemas-microsoft-com:office:word" xmlns:w="http://schemas.openxmlformats.org/wordprocessingml/2006/main" xmlns:w14="http://schemas.microsoft.com/office/word/2010/wordml" xmlns:w15="http://schemas.microsoft.com/office/word/2012/wordml" xmlns:w16cex="http://schemas.microsoft.com/office/word/2018/wordml/cex" xmlns:w16cid="http://schemas.microsoft.com/office/word/2016/wordml/cid" xmlns:w16="http://schemas.microsoft.com/office/word/2018/wordml" xmlns:w16du="http://schemas.microsoft.com/office/word/2023/wordml/word16du" xmlns:w16sdtdh="http://schemas.microsoft.com/office/word/2020/wordml/sdtdatahash" xmlns:w16se="http://schemas.microsoft.com/office/word/2015/wordml/symex" xmlns:wpg="http://schemas.microsoft.com/office/word/2010/wordprocessingGroup" xmlns:wpi="http://schemas.microsoft.com/office/word/2010/wordprocessingInk" xmlns:wne="http://schemas.microsoft.com/office/word/2006/wordml" xmlns:wps="http://schemas.microsoft.com/office/word/2010/wordprocessingShape" mc:Ignorable="w14 w15 w16se w16cid w16 w16cex w16sdtdh w16du wp14">
+<w:footnotes xmlns:wpc="http://schemas.microsoft.com/office/word/2010/wordprocessingCanvas" xmlns:cx="http://schemas.microsoft.com/office/drawing/2014/chartex" xmlns:cx1="http://schemas.microsoft.com/office/drawing/2015/9/8/chartex" xmlns:cx2="http://schemas.microsoft.com/office/drawing/2015/10/21/chartex" xmlns:cx3="http://schemas.microsoft.com/office/drawing/2016/5/9/chartex" xmlns:cx4="http://schemas.microsoft.com/office/drawing/2016/5/10/chartex" xmlns:cx5="http://schemas.microsoft.com/office/drawing/2016/5/11/chartex" xmlns:cx6="http://schemas.microsoft.com/office/drawing/2016/5/12/chartex" xmlns:cx7="http://schemas.microsoft.com/office/drawing/2016/5/13/chartex" xmlns:cx8="http://schemas.microsoft.com/office/drawing/2016/5/14/chartex" xmlns:mc="http://schemas.openxmlformats.org/markup-compatibility/2006" xmlns:aink="http://schemas.microsoft.com/office/drawing/2016/ink" xmlns:am3d="http://schemas.microsoft.com/office/drawing/2017/model3d" xmlns:o="urn:schemas-microsoft-com:office:office" xmlns:oel="http://schemas.microsoft.com/office/2019/extlst" xmlns:r="http://schemas.openxmlformats.org/officeDocument/2006/relationships" xmlns:m="http://schemas.openxmlformats.org/officeDocument/2006/math" xmlns:v="urn:schemas-microsoft-com:vml" xmlns:wp14="http://schemas.microsoft.com/office/word/2010/wordprocessingDrawing" xmlns:wp="http://schemas.openxmlformats.org/drawingml/2006/wordprocessingDrawing" xmlns:w10="urn:schemas-microsoft-com:office:word" xmlns:w="http://schemas.openxmlformats.org/wordprocessingml/2006/main" xmlns:w14="http://schemas.microsoft.com/office/word/2010/wordml" xmlns:w15="http://schemas.microsoft.com/office/word/2012/wordml" xmlns:w16cex="http://schemas.microsoft.com/office/word/2018/wordml/cex" xmlns:w16cid="http://schemas.microsoft.com/office/word/2016/wordml/cid" xmlns:w16="http://schemas.microsoft.com/office/word/2018/wordml" xmlns:w16sdtdh="http://schemas.microsoft.com/office/word/2020/wordml/sdtdatahash" xmlns:w16se="http://schemas.microsoft.com/office/word/2015/wordml/symex" xmlns:wpg="http://schemas.microsoft.com/office/word/2010/wordprocessingGroup" xmlns:wpi="http://schemas.microsoft.com/office/word/2010/wordprocessingInk" xmlns:wne="http://schemas.microsoft.com/office/word/2006/wordml" xmlns:wps="http://schemas.microsoft.com/office/word/2010/wordprocessingShape" mc:Ignorable="w14 w15 w16se w16cid w16 w16cex w16sdtdh wp14">
   <w:footnote w:type="separator" w:id="-1">
     <w:p>
       <w:r>
@@ -8243,7 +8506,7 @@
 </file>
 
 <file path=word/header1.xml><?xml version="1.0" encoding="utf-8"?>
-<w:hdr xmlns:wpc="http://schemas.microsoft.com/office/word/2010/wordprocessingCanvas" xmlns:cx="http://schemas.microsoft.com/office/drawing/2014/chartex" xmlns:cx1="http://schemas.microsoft.com/office/drawing/2015/9/8/chartex" xmlns:cx2="http://schemas.microsoft.com/office/drawing/2015/10/21/chartex" xmlns:cx3="http://schemas.microsoft.com/office/drawing/2016/5/9/chartex" xmlns:cx4="http://schemas.microsoft.com/office/drawing/2016/5/10/chartex" xmlns:cx5="http://schemas.microsoft.com/office/drawing/2016/5/11/chartex" xmlns:cx6="http://schemas.microsoft.com/office/drawing/2016/5/12/chartex" xmlns:cx7="http://schemas.microsoft.com/office/drawing/2016/5/13/chartex" xmlns:cx8="http://schemas.microsoft.com/office/drawing/2016/5/14/chartex" xmlns:mc="http://schemas.openxmlformats.org/markup-compatibility/2006" xmlns:aink="http://schemas.microsoft.com/office/drawing/2016/ink" xmlns:am3d="http://schemas.microsoft.com/office/drawing/2017/model3d" xmlns:o="urn:schemas-microsoft-com:office:office" xmlns:oel="http://schemas.microsoft.com/office/2019/extlst" xmlns:r="http://schemas.openxmlformats.org/officeDocument/2006/relationships" xmlns:m="http://schemas.openxmlformats.org/officeDocument/2006/math" xmlns:v="urn:schemas-microsoft-com:vml" xmlns:wp14="http://schemas.microsoft.com/office/word/2010/wordprocessingDrawing" xmlns:wp="http://schemas.openxmlformats.org/drawingml/2006/wordprocessingDrawing" xmlns:w10="urn:schemas-microsoft-com:office:word" xmlns:w="http://schemas.openxmlformats.org/wordprocessingml/2006/main" xmlns:w14="http://schemas.microsoft.com/office/word/2010/wordml" xmlns:w15="http://schemas.microsoft.com/office/word/2012/wordml" xmlns:w16cex="http://schemas.microsoft.com/office/word/2018/wordml/cex" xmlns:w16cid="http://schemas.microsoft.com/office/word/2016/wordml/cid" xmlns:w16="http://schemas.microsoft.com/office/word/2018/wordml" xmlns:w16du="http://schemas.microsoft.com/office/word/2023/wordml/word16du" xmlns:w16sdtdh="http://schemas.microsoft.com/office/word/2020/wordml/sdtdatahash" xmlns:w16se="http://schemas.microsoft.com/office/word/2015/wordml/symex" xmlns:wpg="http://schemas.microsoft.com/office/word/2010/wordprocessingGroup" xmlns:wpi="http://schemas.microsoft.com/office/word/2010/wordprocessingInk" xmlns:wne="http://schemas.microsoft.com/office/word/2006/wordml" xmlns:wps="http://schemas.microsoft.com/office/word/2010/wordprocessingShape" mc:Ignorable="w14 w15 w16se w16cid w16 w16cex w16sdtdh w16du wp14">
+<w:hdr xmlns:wpc="http://schemas.microsoft.com/office/word/2010/wordprocessingCanvas" xmlns:cx="http://schemas.microsoft.com/office/drawing/2014/chartex" xmlns:cx1="http://schemas.microsoft.com/office/drawing/2015/9/8/chartex" xmlns:cx2="http://schemas.microsoft.com/office/drawing/2015/10/21/chartex" xmlns:cx3="http://schemas.microsoft.com/office/drawing/2016/5/9/chartex" xmlns:cx4="http://schemas.microsoft.com/office/drawing/2016/5/10/chartex" xmlns:cx5="http://schemas.microsoft.com/office/drawing/2016/5/11/chartex" xmlns:cx6="http://schemas.microsoft.com/office/drawing/2016/5/12/chartex" xmlns:cx7="http://schemas.microsoft.com/office/drawing/2016/5/13/chartex" xmlns:cx8="http://schemas.microsoft.com/office/drawing/2016/5/14/chartex" xmlns:mc="http://schemas.openxmlformats.org/markup-compatibility/2006" xmlns:aink="http://schemas.microsoft.com/office/drawing/2016/ink" xmlns:am3d="http://schemas.microsoft.com/office/drawing/2017/model3d" xmlns:o="urn:schemas-microsoft-com:office:office" xmlns:oel="http://schemas.microsoft.com/office/2019/extlst" xmlns:r="http://schemas.openxmlformats.org/officeDocument/2006/relationships" xmlns:m="http://schemas.openxmlformats.org/officeDocument/2006/math" xmlns:v="urn:schemas-microsoft-com:vml" xmlns:wp14="http://schemas.microsoft.com/office/word/2010/wordprocessingDrawing" xmlns:wp="http://schemas.openxmlformats.org/drawingml/2006/wordprocessingDrawing" xmlns:w10="urn:schemas-microsoft-com:office:word" xmlns:w="http://schemas.openxmlformats.org/wordprocessingml/2006/main" xmlns:w14="http://schemas.microsoft.com/office/word/2010/wordml" xmlns:w15="http://schemas.microsoft.com/office/word/2012/wordml" xmlns:w16cex="http://schemas.microsoft.com/office/word/2018/wordml/cex" xmlns:w16cid="http://schemas.microsoft.com/office/word/2016/wordml/cid" xmlns:w16="http://schemas.microsoft.com/office/word/2018/wordml" xmlns:w16sdtdh="http://schemas.microsoft.com/office/word/2020/wordml/sdtdatahash" xmlns:w16se="http://schemas.microsoft.com/office/word/2015/wordml/symex" xmlns:wpg="http://schemas.microsoft.com/office/word/2010/wordprocessingGroup" xmlns:wpi="http://schemas.microsoft.com/office/word/2010/wordprocessingInk" xmlns:wne="http://schemas.microsoft.com/office/word/2006/wordml" xmlns:wps="http://schemas.microsoft.com/office/word/2010/wordprocessingShape" mc:Ignorable="w14 w15 w16se w16cid w16 w16cex w16sdtdh wp14">
   <w:p>
     <w:pPr>
       <w:pStyle w:val="Encabezado"/>
@@ -8283,7 +8546,7 @@
 </file>
 
 <file path=word/header2.xml><?xml version="1.0" encoding="utf-8"?>
-<w:hdr xmlns:wpc="http://schemas.microsoft.com/office/word/2010/wordprocessingCanvas" xmlns:cx="http://schemas.microsoft.com/office/drawing/2014/chartex" xmlns:cx1="http://schemas.microsoft.com/office/drawing/2015/9/8/chartex" xmlns:cx2="http://schemas.microsoft.com/office/drawing/2015/10/21/chartex" xmlns:cx3="http://schemas.microsoft.com/office/drawing/2016/5/9/chartex" xmlns:cx4="http://schemas.microsoft.com/office/drawing/2016/5/10/chartex" xmlns:cx5="http://schemas.microsoft.com/office/drawing/2016/5/11/chartex" xmlns:cx6="http://schemas.microsoft.com/office/drawing/2016/5/12/chartex" xmlns:cx7="http://schemas.microsoft.com/office/drawing/2016/5/13/chartex" xmlns:cx8="http://schemas.microsoft.com/office/drawing/2016/5/14/chartex" xmlns:mc="http://schemas.openxmlformats.org/markup-compatibility/2006" xmlns:aink="http://schemas.microsoft.com/office/drawing/2016/ink" xmlns:am3d="http://schemas.microsoft.com/office/drawing/2017/model3d" xmlns:o="urn:schemas-microsoft-com:office:office" xmlns:oel="http://schemas.microsoft.com/office/2019/extlst" xmlns:r="http://schemas.openxmlformats.org/officeDocument/2006/relationships" xmlns:m="http://schemas.openxmlformats.org/officeDocument/2006/math" xmlns:v="urn:schemas-microsoft-com:vml" xmlns:wp14="http://schemas.microsoft.com/office/word/2010/wordprocessingDrawing" xmlns:wp="http://schemas.openxmlformats.org/drawingml/2006/wordprocessingDrawing" xmlns:w10="urn:schemas-microsoft-com:office:word" xmlns:w="http://schemas.openxmlformats.org/wordprocessingml/2006/main" xmlns:w14="http://schemas.microsoft.com/office/word/2010/wordml" xmlns:w15="http://schemas.microsoft.com/office/word/2012/wordml" xmlns:w16cex="http://schemas.microsoft.com/office/word/2018/wordml/cex" xmlns:w16cid="http://schemas.microsoft.com/office/word/2016/wordml/cid" xmlns:w16="http://schemas.microsoft.com/office/word/2018/wordml" xmlns:w16du="http://schemas.microsoft.com/office/word/2023/wordml/word16du" xmlns:w16sdtdh="http://schemas.microsoft.com/office/word/2020/wordml/sdtdatahash" xmlns:w16se="http://schemas.microsoft.com/office/word/2015/wordml/symex" xmlns:wpg="http://schemas.microsoft.com/office/word/2010/wordprocessingGroup" xmlns:wpi="http://schemas.microsoft.com/office/word/2010/wordprocessingInk" xmlns:wne="http://schemas.microsoft.com/office/word/2006/wordml" xmlns:wps="http://schemas.microsoft.com/office/word/2010/wordprocessingShape" mc:Ignorable="w14 w15 w16se w16cid w16 w16cex w16sdtdh w16du wp14">
+<w:hdr xmlns:wpc="http://schemas.microsoft.com/office/word/2010/wordprocessingCanvas" xmlns:cx="http://schemas.microsoft.com/office/drawing/2014/chartex" xmlns:cx1="http://schemas.microsoft.com/office/drawing/2015/9/8/chartex" xmlns:cx2="http://schemas.microsoft.com/office/drawing/2015/10/21/chartex" xmlns:cx3="http://schemas.microsoft.com/office/drawing/2016/5/9/chartex" xmlns:cx4="http://schemas.microsoft.com/office/drawing/2016/5/10/chartex" xmlns:cx5="http://schemas.microsoft.com/office/drawing/2016/5/11/chartex" xmlns:cx6="http://schemas.microsoft.com/office/drawing/2016/5/12/chartex" xmlns:cx7="http://schemas.microsoft.com/office/drawing/2016/5/13/chartex" xmlns:cx8="http://schemas.microsoft.com/office/drawing/2016/5/14/chartex" xmlns:mc="http://schemas.openxmlformats.org/markup-compatibility/2006" xmlns:aink="http://schemas.microsoft.com/office/drawing/2016/ink" xmlns:am3d="http://schemas.microsoft.com/office/drawing/2017/model3d" xmlns:o="urn:schemas-microsoft-com:office:office" xmlns:oel="http://schemas.microsoft.com/office/2019/extlst" xmlns:r="http://schemas.openxmlformats.org/officeDocument/2006/relationships" xmlns:m="http://schemas.openxmlformats.org/officeDocument/2006/math" xmlns:v="urn:schemas-microsoft-com:vml" xmlns:wp14="http://schemas.microsoft.com/office/word/2010/wordprocessingDrawing" xmlns:wp="http://schemas.openxmlformats.org/drawingml/2006/wordprocessingDrawing" xmlns:w10="urn:schemas-microsoft-com:office:word" xmlns:w="http://schemas.openxmlformats.org/wordprocessingml/2006/main" xmlns:w14="http://schemas.microsoft.com/office/word/2010/wordml" xmlns:w15="http://schemas.microsoft.com/office/word/2012/wordml" xmlns:w16cex="http://schemas.microsoft.com/office/word/2018/wordml/cex" xmlns:w16cid="http://schemas.microsoft.com/office/word/2016/wordml/cid" xmlns:w16="http://schemas.microsoft.com/office/word/2018/wordml" xmlns:w16sdtdh="http://schemas.microsoft.com/office/word/2020/wordml/sdtdatahash" xmlns:w16se="http://schemas.microsoft.com/office/word/2015/wordml/symex" xmlns:wpg="http://schemas.microsoft.com/office/word/2010/wordprocessingGroup" xmlns:wpi="http://schemas.microsoft.com/office/word/2010/wordprocessingInk" xmlns:wne="http://schemas.microsoft.com/office/word/2006/wordml" xmlns:wps="http://schemas.microsoft.com/office/word/2010/wordprocessingShape" mc:Ignorable="w14 w15 w16se w16cid w16 w16cex w16sdtdh wp14">
   <w:p>
     <w:pPr>
       <w:pStyle w:val="Encabezado"/>
@@ -8323,7 +8586,7 @@
 </file>
 
 <file path=word/header3.xml><?xml version="1.0" encoding="utf-8"?>
-<w:hdr xmlns:wpc="http://schemas.microsoft.com/office/word/2010/wordprocessingCanvas" xmlns:cx="http://schemas.microsoft.com/office/drawing/2014/chartex" xmlns:cx1="http://schemas.microsoft.com/office/drawing/2015/9/8/chartex" xmlns:cx2="http://schemas.microsoft.com/office/drawing/2015/10/21/chartex" xmlns:cx3="http://schemas.microsoft.com/office/drawing/2016/5/9/chartex" xmlns:cx4="http://schemas.microsoft.com/office/drawing/2016/5/10/chartex" xmlns:cx5="http://schemas.microsoft.com/office/drawing/2016/5/11/chartex" xmlns:cx6="http://schemas.microsoft.com/office/drawing/2016/5/12/chartex" xmlns:cx7="http://schemas.microsoft.com/office/drawing/2016/5/13/chartex" xmlns:cx8="http://schemas.microsoft.com/office/drawing/2016/5/14/chartex" xmlns:mc="http://schemas.openxmlformats.org/markup-compatibility/2006" xmlns:aink="http://schemas.microsoft.com/office/drawing/2016/ink" xmlns:am3d="http://schemas.microsoft.com/office/drawing/2017/model3d" xmlns:o="urn:schemas-microsoft-com:office:office" xmlns:oel="http://schemas.microsoft.com/office/2019/extlst" xmlns:r="http://schemas.openxmlformats.org/officeDocument/2006/relationships" xmlns:m="http://schemas.openxmlformats.org/officeDocument/2006/math" xmlns:v="urn:schemas-microsoft-com:vml" xmlns:wp14="http://schemas.microsoft.com/office/word/2010/wordprocessingDrawing" xmlns:wp="http://schemas.openxmlformats.org/drawingml/2006/wordprocessingDrawing" xmlns:w10="urn:schemas-microsoft-com:office:word" xmlns:w="http://schemas.openxmlformats.org/wordprocessingml/2006/main" xmlns:w14="http://schemas.microsoft.com/office/word/2010/wordml" xmlns:w15="http://schemas.microsoft.com/office/word/2012/wordml" xmlns:w16cex="http://schemas.microsoft.com/office/word/2018/wordml/cex" xmlns:w16cid="http://schemas.microsoft.com/office/word/2016/wordml/cid" xmlns:w16="http://schemas.microsoft.com/office/word/2018/wordml" xmlns:w16du="http://schemas.microsoft.com/office/word/2023/wordml/word16du" xmlns:w16sdtdh="http://schemas.microsoft.com/office/word/2020/wordml/sdtdatahash" xmlns:w16se="http://schemas.microsoft.com/office/word/2015/wordml/symex" xmlns:wpg="http://schemas.microsoft.com/office/word/2010/wordprocessingGroup" xmlns:wpi="http://schemas.microsoft.com/office/word/2010/wordprocessingInk" xmlns:wne="http://schemas.microsoft.com/office/word/2006/wordml" xmlns:wps="http://schemas.microsoft.com/office/word/2010/wordprocessingShape" mc:Ignorable="w14 w15 w16se w16cid w16 w16cex w16sdtdh w16du wp14">
+<w:hdr xmlns:wpc="http://schemas.microsoft.com/office/word/2010/wordprocessingCanvas" xmlns:cx="http://schemas.microsoft.com/office/drawing/2014/chartex" xmlns:cx1="http://schemas.microsoft.com/office/drawing/2015/9/8/chartex" xmlns:cx2="http://schemas.microsoft.com/office/drawing/2015/10/21/chartex" xmlns:cx3="http://schemas.microsoft.com/office/drawing/2016/5/9/chartex" xmlns:cx4="http://schemas.microsoft.com/office/drawing/2016/5/10/chartex" xmlns:cx5="http://schemas.microsoft.com/office/drawing/2016/5/11/chartex" xmlns:cx6="http://schemas.microsoft.com/office/drawing/2016/5/12/chartex" xmlns:cx7="http://schemas.microsoft.com/office/drawing/2016/5/13/chartex" xmlns:cx8="http://schemas.microsoft.com/office/drawing/2016/5/14/chartex" xmlns:mc="http://schemas.openxmlformats.org/markup-compatibility/2006" xmlns:aink="http://schemas.microsoft.com/office/drawing/2016/ink" xmlns:am3d="http://schemas.microsoft.com/office/drawing/2017/model3d" xmlns:o="urn:schemas-microsoft-com:office:office" xmlns:oel="http://schemas.microsoft.com/office/2019/extlst" xmlns:r="http://schemas.openxmlformats.org/officeDocument/2006/relationships" xmlns:m="http://schemas.openxmlformats.org/officeDocument/2006/math" xmlns:v="urn:schemas-microsoft-com:vml" xmlns:wp14="http://schemas.microsoft.com/office/word/2010/wordprocessingDrawing" xmlns:wp="http://schemas.openxmlformats.org/drawingml/2006/wordprocessingDrawing" xmlns:w10="urn:schemas-microsoft-com:office:word" xmlns:w="http://schemas.openxmlformats.org/wordprocessingml/2006/main" xmlns:w14="http://schemas.microsoft.com/office/word/2010/wordml" xmlns:w15="http://schemas.microsoft.com/office/word/2012/wordml" xmlns:w16cex="http://schemas.microsoft.com/office/word/2018/wordml/cex" xmlns:w16cid="http://schemas.microsoft.com/office/word/2016/wordml/cid" xmlns:w16="http://schemas.microsoft.com/office/word/2018/wordml" xmlns:w16sdtdh="http://schemas.microsoft.com/office/word/2020/wordml/sdtdatahash" xmlns:w16se="http://schemas.microsoft.com/office/word/2015/wordml/symex" xmlns:wpg="http://schemas.microsoft.com/office/word/2010/wordprocessingGroup" xmlns:wpi="http://schemas.microsoft.com/office/word/2010/wordprocessingInk" xmlns:wne="http://schemas.microsoft.com/office/word/2006/wordml" xmlns:wps="http://schemas.microsoft.com/office/word/2010/wordprocessingShape" mc:Ignorable="w14 w15 w16se w16cid w16 w16cex w16sdtdh wp14">
   <w:p>
     <w:pPr>
       <w:pStyle w:val="Encabezado"/>
@@ -8363,7 +8626,7 @@
 </file>
 
 <file path=word/numbering.xml><?xml version="1.0" encoding="utf-8"?>
-<w:numbering xmlns:wpc="http://schemas.microsoft.com/office/word/2010/wordprocessingCanvas" xmlns:cx="http://schemas.microsoft.com/office/drawing/2014/chartex" xmlns:cx1="http://schemas.microsoft.com/office/drawing/2015/9/8/chartex" xmlns:cx2="http://schemas.microsoft.com/office/drawing/2015/10/21/chartex" xmlns:cx3="http://schemas.microsoft.com/office/drawing/2016/5/9/chartex" xmlns:cx4="http://schemas.microsoft.com/office/drawing/2016/5/10/chartex" xmlns:cx5="http://schemas.microsoft.com/office/drawing/2016/5/11/chartex" xmlns:cx6="http://schemas.microsoft.com/office/drawing/2016/5/12/chartex" xmlns:cx7="http://schemas.microsoft.com/office/drawing/2016/5/13/chartex" xmlns:cx8="http://schemas.microsoft.com/office/drawing/2016/5/14/chartex" xmlns:mc="http://schemas.openxmlformats.org/markup-compatibility/2006" xmlns:aink="http://schemas.microsoft.com/office/drawing/2016/ink" xmlns:am3d="http://schemas.microsoft.com/office/drawing/2017/model3d" xmlns:o="urn:schemas-microsoft-com:office:office" xmlns:oel="http://schemas.microsoft.com/office/2019/extlst" xmlns:r="http://schemas.openxmlformats.org/officeDocument/2006/relationships" xmlns:m="http://schemas.openxmlformats.org/officeDocument/2006/math" xmlns:v="urn:schemas-microsoft-com:vml" xmlns:wp14="http://schemas.microsoft.com/office/word/2010/wordprocessingDrawing" xmlns:wp="http://schemas.openxmlformats.org/drawingml/2006/wordprocessingDrawing" xmlns:w10="urn:schemas-microsoft-com:office:word" xmlns:w="http://schemas.openxmlformats.org/wordprocessingml/2006/main" xmlns:w14="http://schemas.microsoft.com/office/word/2010/wordml" xmlns:w15="http://schemas.microsoft.com/office/word/2012/wordml" xmlns:w16cex="http://schemas.microsoft.com/office/word/2018/wordml/cex" xmlns:w16cid="http://schemas.microsoft.com/office/word/2016/wordml/cid" xmlns:w16="http://schemas.microsoft.com/office/word/2018/wordml" xmlns:w16du="http://schemas.microsoft.com/office/word/2023/wordml/word16du" xmlns:w16sdtdh="http://schemas.microsoft.com/office/word/2020/wordml/sdtdatahash" xmlns:w16se="http://schemas.microsoft.com/office/word/2015/wordml/symex" xmlns:wpg="http://schemas.microsoft.com/office/word/2010/wordprocessingGroup" xmlns:wpi="http://schemas.microsoft.com/office/word/2010/wordprocessingInk" xmlns:wne="http://schemas.microsoft.com/office/word/2006/wordml" xmlns:wps="http://schemas.microsoft.com/office/word/2010/wordprocessingShape" mc:Ignorable="w14 w15 w16se w16cid w16 w16cex w16sdtdh w16du wp14">
+<w:numbering xmlns:wpc="http://schemas.microsoft.com/office/word/2010/wordprocessingCanvas" xmlns:cx="http://schemas.microsoft.com/office/drawing/2014/chartex" xmlns:cx1="http://schemas.microsoft.com/office/drawing/2015/9/8/chartex" xmlns:cx2="http://schemas.microsoft.com/office/drawing/2015/10/21/chartex" xmlns:cx3="http://schemas.microsoft.com/office/drawing/2016/5/9/chartex" xmlns:cx4="http://schemas.microsoft.com/office/drawing/2016/5/10/chartex" xmlns:cx5="http://schemas.microsoft.com/office/drawing/2016/5/11/chartex" xmlns:cx6="http://schemas.microsoft.com/office/drawing/2016/5/12/chartex" xmlns:cx7="http://schemas.microsoft.com/office/drawing/2016/5/13/chartex" xmlns:cx8="http://schemas.microsoft.com/office/drawing/2016/5/14/chartex" xmlns:mc="http://schemas.openxmlformats.org/markup-compatibility/2006" xmlns:aink="http://schemas.microsoft.com/office/drawing/2016/ink" xmlns:am3d="http://schemas.microsoft.com/office/drawing/2017/model3d" xmlns:o="urn:schemas-microsoft-com:office:office" xmlns:oel="http://schemas.microsoft.com/office/2019/extlst" xmlns:r="http://schemas.openxmlformats.org/officeDocument/2006/relationships" xmlns:m="http://schemas.openxmlformats.org/officeDocument/2006/math" xmlns:v="urn:schemas-microsoft-com:vml" xmlns:wp14="http://schemas.microsoft.com/office/word/2010/wordprocessingDrawing" xmlns:wp="http://schemas.openxmlformats.org/drawingml/2006/wordprocessingDrawing" xmlns:w10="urn:schemas-microsoft-com:office:word" xmlns:w="http://schemas.openxmlformats.org/wordprocessingml/2006/main" xmlns:w14="http://schemas.microsoft.com/office/word/2010/wordml" xmlns:w15="http://schemas.microsoft.com/office/word/2012/wordml" xmlns:w16cex="http://schemas.microsoft.com/office/word/2018/wordml/cex" xmlns:w16cid="http://schemas.microsoft.com/office/word/2016/wordml/cid" xmlns:w16="http://schemas.microsoft.com/office/word/2018/wordml" xmlns:w16sdtdh="http://schemas.microsoft.com/office/word/2020/wordml/sdtdatahash" xmlns:w16se="http://schemas.microsoft.com/office/word/2015/wordml/symex" xmlns:wpg="http://schemas.microsoft.com/office/word/2010/wordprocessingGroup" xmlns:wpi="http://schemas.microsoft.com/office/word/2010/wordprocessingInk" xmlns:wne="http://schemas.microsoft.com/office/word/2006/wordml" xmlns:wps="http://schemas.microsoft.com/office/word/2010/wordprocessingShape" mc:Ignorable="w14 w15 w16se w16cid w16 w16cex w16sdtdh wp14">
   <w:abstractNum w:abstractNumId="0" w15:restartNumberingAfterBreak="0">
     <w:nsid w:val="361170F4"/>
     <w:multiLevelType w:val="hybridMultilevel"/>
@@ -8488,7 +8751,7 @@
 </file>
 
 <file path=word/styles.xml><?xml version="1.0" encoding="utf-8"?>
-<w:styles xmlns:mc="http://schemas.openxmlformats.org/markup-compatibility/2006" xmlns:r="http://schemas.openxmlformats.org/officeDocument/2006/relationships" xmlns:w="http://schemas.openxmlformats.org/wordprocessingml/2006/main" xmlns:w14="http://schemas.microsoft.com/office/word/2010/wordml" xmlns:w15="http://schemas.microsoft.com/office/word/2012/wordml" xmlns:w16cex="http://schemas.microsoft.com/office/word/2018/wordml/cex" xmlns:w16cid="http://schemas.microsoft.com/office/word/2016/wordml/cid" xmlns:w16="http://schemas.microsoft.com/office/word/2018/wordml" xmlns:w16du="http://schemas.microsoft.com/office/word/2023/wordml/word16du" xmlns:w16sdtdh="http://schemas.microsoft.com/office/word/2020/wordml/sdtdatahash" xmlns:w16se="http://schemas.microsoft.com/office/word/2015/wordml/symex" mc:Ignorable="w14 w15 w16se w16cid w16 w16cex w16sdtdh w16du">
+<w:styles xmlns:mc="http://schemas.openxmlformats.org/markup-compatibility/2006" xmlns:r="http://schemas.openxmlformats.org/officeDocument/2006/relationships" xmlns:w="http://schemas.openxmlformats.org/wordprocessingml/2006/main" xmlns:w14="http://schemas.microsoft.com/office/word/2010/wordml" xmlns:w15="http://schemas.microsoft.com/office/word/2012/wordml" xmlns:w16cex="http://schemas.microsoft.com/office/word/2018/wordml/cex" xmlns:w16cid="http://schemas.microsoft.com/office/word/2016/wordml/cid" xmlns:w16="http://schemas.microsoft.com/office/word/2018/wordml" xmlns:w16sdtdh="http://schemas.microsoft.com/office/word/2020/wordml/sdtdatahash" xmlns:w16se="http://schemas.microsoft.com/office/word/2015/wordml/symex" mc:Ignorable="w14 w15 w16se w16cid w16 w16cex w16sdtdh">
   <w:docDefaults>
     <w:rPrDefault>
       <w:rPr>

</xml_diff>